<commit_message>
Planning + Creation of Source Objects
</commit_message>
<xml_diff>
--- a/SFAS Plan.docx
+++ b/SFAS Plan.docx
@@ -13,15 +13,7 @@
     <w:p/>
     <w:p>
       <w:r>
-        <w:t>Overall idea: Turn a rudimentary mine-sweeper game into a tactical action shooter in which the combat map is determined by the mine field. Each segment will have unique landscapes that the player must traverse, each with their own enemies. Each time the player moves to a new cell, that cell will be “selected</w:t>
-      </w:r>
-      <w:proofErr w:type="gramStart"/>
-      <w:r>
-        <w:t>”</w:t>
-      </w:r>
-      <w:proofErr w:type="gramEnd"/>
-      <w:r>
-        <w:t xml:space="preserve"> and the map will update to show the number of dangerous cells around the “selected” cell. The player must navigate the world by referencing the map and moving through the cells, aiming to avoid any cells that contain a mine. If the player steps on a mine, the game is over.</w:t>
+        <w:t>Overall idea: Turn a rudimentary mine-sweeper game into a tactical action shooter in which the combat map is determined by the mine field. Each segment will have unique landscapes that the player must traverse, each with their own enemies. Each time the player moves to a new cell, that cell will be “selected” and the map will update to show the number of dangerous cells around the “selected” cell. The player must navigate the world by referencing the map and moving through the cells, aiming to avoid any cells that contain a mine. If the player steps on a mine, the game is over.</w:t>
       </w:r>
     </w:p>
     <w:p>
@@ -72,15 +64,7 @@
         </w:rPr>
       </w:pPr>
       <w:r>
-        <w:t xml:space="preserve">The player </w:t>
-      </w:r>
-      <w:proofErr w:type="gramStart"/>
-      <w:r>
-        <w:t>has the ability to</w:t>
-      </w:r>
-      <w:proofErr w:type="gramEnd"/>
-      <w:r>
-        <w:t xml:space="preserve"> teleport to a location of the map. If the cell the player teleports to contains a mine, they will have 10 seconds to leave the cell before detonation. Has a long cooldown time.</w:t>
+        <w:t>The player has the ability to teleport to a location of the map. If the cell the player teleports to contains a mine, they will have 10 seconds to leave the cell before detonation. Has a long cooldown time.</w:t>
       </w:r>
     </w:p>
     <w:p>
@@ -190,15 +174,437 @@
         </w:numPr>
       </w:pPr>
       <w:r>
-        <w:t xml:space="preserve">Slowly advances towards the player and self-destructs once physical damage has been done to the player. Low </w:t>
-      </w:r>
-      <w:proofErr w:type="spellStart"/>
-      <w:r>
-        <w:t>hitpoints</w:t>
-      </w:r>
-      <w:proofErr w:type="spellEnd"/>
-      <w:r>
-        <w:t>.</w:t>
+        <w:t>Slowly advances towards the player and self-destructs once physical damage has been done to the player. Low hitpoints.</w:t>
+      </w:r>
+    </w:p>
+    <w:p>
+      <w:pPr>
+        <w:pStyle w:val="ListParagraph"/>
+        <w:numPr>
+          <w:ilvl w:val="0"/>
+          <w:numId w:val="2"/>
+        </w:numPr>
+      </w:pPr>
+      <w:r>
+        <w:t>Shooting Enemy</w:t>
+      </w:r>
+    </w:p>
+    <w:p>
+      <w:pPr>
+        <w:pStyle w:val="ListParagraph"/>
+        <w:numPr>
+          <w:ilvl w:val="1"/>
+          <w:numId w:val="2"/>
+        </w:numPr>
+      </w:pPr>
+      <w:r>
+        <w:t>Tries to keep it’s distance from the player. Fires occasional laser blasts at the player. Low hitpoints.</w:t>
+      </w:r>
+    </w:p>
+    <w:p>
+      <w:pPr>
+        <w:pStyle w:val="ListParagraph"/>
+        <w:numPr>
+          <w:ilvl w:val="0"/>
+          <w:numId w:val="2"/>
+        </w:numPr>
+      </w:pPr>
+      <w:r>
+        <w:t>Spike</w:t>
+      </w:r>
+    </w:p>
+    <w:p>
+      <w:pPr>
+        <w:pStyle w:val="ListParagraph"/>
+        <w:numPr>
+          <w:ilvl w:val="1"/>
+          <w:numId w:val="2"/>
+        </w:numPr>
+      </w:pPr>
+      <w:r>
+        <w:t>Plants itself on the ground and creates a static hazard. Indestructible.</w:t>
+      </w:r>
+    </w:p>
+    <w:p>
+      <w:pPr>
+        <w:pStyle w:val="ListParagraph"/>
+        <w:numPr>
+          <w:ilvl w:val="0"/>
+          <w:numId w:val="2"/>
+        </w:numPr>
+      </w:pPr>
+      <w:r>
+        <w:t>Beamer</w:t>
+      </w:r>
+    </w:p>
+    <w:p>
+      <w:pPr>
+        <w:pStyle w:val="ListParagraph"/>
+        <w:numPr>
+          <w:ilvl w:val="1"/>
+          <w:numId w:val="2"/>
+        </w:numPr>
+      </w:pPr>
+      <w:r>
+        <w:t xml:space="preserve">Fires a continuous beam at the player, slightly delayed behind the player’s movement. </w:t>
+      </w:r>
+    </w:p>
+    <w:p>
+      <w:pPr>
+        <w:rPr>
+          <w:b/>
+          <w:bCs/>
+          <w:u w:val="single"/>
+        </w:rPr>
+      </w:pPr>
+      <w:r>
+        <w:rPr>
+          <w:b/>
+          <w:bCs/>
+          <w:u w:val="single"/>
+        </w:rPr>
+        <w:t>Terrain Types</w:t>
+      </w:r>
+    </w:p>
+    <w:p>
+      <w:pPr>
+        <w:pStyle w:val="ListParagraph"/>
+        <w:numPr>
+          <w:ilvl w:val="0"/>
+          <w:numId w:val="3"/>
+        </w:numPr>
+        <w:rPr>
+          <w:b/>
+          <w:bCs/>
+          <w:u w:val="single"/>
+        </w:rPr>
+      </w:pPr>
+      <w:r>
+        <w:t>Cubic</w:t>
+      </w:r>
+    </w:p>
+    <w:p>
+      <w:pPr>
+        <w:pStyle w:val="ListParagraph"/>
+        <w:numPr>
+          <w:ilvl w:val="1"/>
+          <w:numId w:val="3"/>
+        </w:numPr>
+        <w:rPr>
+          <w:b/>
+          <w:bCs/>
+          <w:u w:val="single"/>
+        </w:rPr>
+      </w:pPr>
+      <w:r>
+        <w:t>The chunk is populated with cubic blocks of varying heights, creating a rough and interesting terrain to traverse.</w:t>
+      </w:r>
+    </w:p>
+    <w:p>
+      <w:pPr>
+        <w:pStyle w:val="ListParagraph"/>
+        <w:numPr>
+          <w:ilvl w:val="0"/>
+          <w:numId w:val="3"/>
+        </w:numPr>
+        <w:rPr>
+          <w:b/>
+          <w:bCs/>
+          <w:u w:val="single"/>
+        </w:rPr>
+      </w:pPr>
+      <w:r>
+        <w:t>Room</w:t>
+      </w:r>
+    </w:p>
+    <w:p>
+      <w:pPr>
+        <w:pStyle w:val="ListParagraph"/>
+        <w:numPr>
+          <w:ilvl w:val="1"/>
+          <w:numId w:val="3"/>
+        </w:numPr>
+        <w:rPr>
+          <w:b/>
+          <w:bCs/>
+          <w:u w:val="single"/>
+        </w:rPr>
+      </w:pPr>
+      <w:r>
+        <w:t>A pre-made enclosed room that has a door on all four sides. High defensibility and can be used to hide pickups.</w:t>
+      </w:r>
+    </w:p>
+    <w:p>
+      <w:pPr>
+        <w:pStyle w:val="ListParagraph"/>
+        <w:numPr>
+          <w:ilvl w:val="0"/>
+          <w:numId w:val="3"/>
+        </w:numPr>
+        <w:rPr>
+          <w:b/>
+          <w:bCs/>
+          <w:u w:val="single"/>
+        </w:rPr>
+      </w:pPr>
+      <w:r>
+        <w:t>Plain</w:t>
+      </w:r>
+    </w:p>
+    <w:p>
+      <w:pPr>
+        <w:pStyle w:val="ListParagraph"/>
+        <w:numPr>
+          <w:ilvl w:val="1"/>
+          <w:numId w:val="3"/>
+        </w:numPr>
+        <w:rPr>
+          <w:b/>
+          <w:bCs/>
+          <w:u w:val="single"/>
+        </w:rPr>
+      </w:pPr>
+      <w:r>
+        <w:t>An empty chunk that contains no obstacles.</w:t>
+      </w:r>
+    </w:p>
+    <w:p>
+      <w:pPr>
+        <w:pStyle w:val="ListParagraph"/>
+        <w:numPr>
+          <w:ilvl w:val="0"/>
+          <w:numId w:val="3"/>
+        </w:numPr>
+        <w:rPr>
+          <w:b/>
+          <w:bCs/>
+          <w:u w:val="single"/>
+        </w:rPr>
+      </w:pPr>
+      <w:r>
+        <w:t>Cubic – Moving</w:t>
+      </w:r>
+    </w:p>
+    <w:p>
+      <w:pPr>
+        <w:pStyle w:val="ListParagraph"/>
+        <w:numPr>
+          <w:ilvl w:val="1"/>
+          <w:numId w:val="3"/>
+        </w:numPr>
+        <w:rPr>
+          <w:b/>
+          <w:bCs/>
+          <w:u w:val="single"/>
+        </w:rPr>
+      </w:pPr>
+      <w:r>
+        <w:t>A cubic chunk that has moving cubes that slowly move up and down.</w:t>
+      </w:r>
+    </w:p>
+    <w:p>
+      <w:pPr>
+        <w:pStyle w:val="ListParagraph"/>
+        <w:numPr>
+          <w:ilvl w:val="0"/>
+          <w:numId w:val="3"/>
+        </w:numPr>
+        <w:rPr>
+          <w:b/>
+          <w:bCs/>
+          <w:u w:val="single"/>
+        </w:rPr>
+      </w:pPr>
+      <w:r>
+        <w:lastRenderedPageBreak/>
+        <w:t>Void</w:t>
+      </w:r>
+    </w:p>
+    <w:p>
+      <w:pPr>
+        <w:pStyle w:val="ListParagraph"/>
+        <w:numPr>
+          <w:ilvl w:val="1"/>
+          <w:numId w:val="3"/>
+        </w:numPr>
+        <w:rPr>
+          <w:b/>
+          <w:bCs/>
+          <w:u w:val="single"/>
+        </w:rPr>
+      </w:pPr>
+      <w:r>
+        <w:t>A missing chunk that the player can fall through to their doom.</w:t>
+      </w:r>
+    </w:p>
+    <w:p>
+      <w:pPr>
+        <w:pStyle w:val="ListParagraph"/>
+        <w:ind w:left="1440"/>
+        <w:rPr>
+          <w:b/>
+          <w:bCs/>
+          <w:u w:val="single"/>
+        </w:rPr>
+      </w:pPr>
+    </w:p>
+    <w:p>
+      <w:pPr>
+        <w:pStyle w:val="ListParagraph"/>
+        <w:ind w:left="1440"/>
+      </w:pPr>
+    </w:p>
+    <w:p>
+      <w:pPr>
+        <w:rPr>
+          <w:b/>
+          <w:bCs/>
+          <w:u w:val="single"/>
+        </w:rPr>
+      </w:pPr>
+      <w:r>
+        <w:rPr>
+          <w:b/>
+          <w:bCs/>
+          <w:u w:val="single"/>
+        </w:rPr>
+        <w:t>Player Pickups</w:t>
+      </w:r>
+    </w:p>
+    <w:p>
+      <w:pPr>
+        <w:pStyle w:val="ListParagraph"/>
+        <w:numPr>
+          <w:ilvl w:val="0"/>
+          <w:numId w:val="4"/>
+        </w:numPr>
+        <w:rPr>
+          <w:b/>
+          <w:bCs/>
+          <w:u w:val="single"/>
+        </w:rPr>
+      </w:pPr>
+      <w:r>
+        <w:t>Speed Boost</w:t>
+      </w:r>
+    </w:p>
+    <w:p>
+      <w:pPr>
+        <w:pStyle w:val="ListParagraph"/>
+        <w:numPr>
+          <w:ilvl w:val="1"/>
+          <w:numId w:val="4"/>
+        </w:numPr>
+        <w:rPr>
+          <w:b/>
+          <w:bCs/>
+          <w:u w:val="single"/>
+        </w:rPr>
+      </w:pPr>
+      <w:r>
+        <w:t>Gives the player a temporary boost of speed once collected.</w:t>
+      </w:r>
+    </w:p>
+    <w:p>
+      <w:pPr>
+        <w:pStyle w:val="ListParagraph"/>
+        <w:numPr>
+          <w:ilvl w:val="0"/>
+          <w:numId w:val="4"/>
+        </w:numPr>
+        <w:rPr>
+          <w:b/>
+          <w:bCs/>
+          <w:u w:val="single"/>
+        </w:rPr>
+      </w:pPr>
+      <w:r>
+        <w:t>Power Boost</w:t>
+      </w:r>
+    </w:p>
+    <w:p>
+      <w:pPr>
+        <w:pStyle w:val="ListParagraph"/>
+        <w:numPr>
+          <w:ilvl w:val="1"/>
+          <w:numId w:val="4"/>
+        </w:numPr>
+        <w:rPr>
+          <w:b/>
+          <w:bCs/>
+          <w:u w:val="single"/>
+        </w:rPr>
+      </w:pPr>
+      <w:r>
+        <w:t>Gives the player a temporary boost to firepower once collected.</w:t>
+      </w:r>
+    </w:p>
+    <w:p>
+      <w:pPr>
+        <w:pStyle w:val="ListParagraph"/>
+        <w:numPr>
+          <w:ilvl w:val="0"/>
+          <w:numId w:val="4"/>
+        </w:numPr>
+        <w:rPr>
+          <w:b/>
+          <w:bCs/>
+          <w:u w:val="single"/>
+        </w:rPr>
+      </w:pPr>
+      <w:r>
+        <w:t>Jump Boost</w:t>
+      </w:r>
+    </w:p>
+    <w:p>
+      <w:pPr>
+        <w:pStyle w:val="ListParagraph"/>
+        <w:numPr>
+          <w:ilvl w:val="1"/>
+          <w:numId w:val="4"/>
+        </w:numPr>
+        <w:rPr>
+          <w:b/>
+          <w:bCs/>
+          <w:u w:val="single"/>
+        </w:rPr>
+      </w:pPr>
+      <w:r>
+        <w:t>Gives the player a temporary boost to jump height once collected.</w:t>
+      </w:r>
+    </w:p>
+    <w:p>
+      <w:pPr>
+        <w:pStyle w:val="ListParagraph"/>
+        <w:numPr>
+          <w:ilvl w:val="0"/>
+          <w:numId w:val="4"/>
+        </w:numPr>
+        <w:rPr>
+          <w:b/>
+          <w:bCs/>
+          <w:u w:val="single"/>
+        </w:rPr>
+      </w:pPr>
+      <w:r>
+        <w:t>Nuclear Blast</w:t>
+      </w:r>
+    </w:p>
+    <w:p>
+      <w:pPr>
+        <w:pStyle w:val="ListParagraph"/>
+        <w:numPr>
+          <w:ilvl w:val="1"/>
+          <w:numId w:val="4"/>
+        </w:numPr>
+        <w:rPr>
+          <w:b/>
+          <w:bCs/>
+          <w:u w:val="single"/>
+        </w:rPr>
+      </w:pPr>
+      <w:r>
+        <w:t>Deals massive damage to all spawned enemies.</w:t>
       </w:r>
     </w:p>
     <w:p>
@@ -224,6 +630,119 @@
 <file path=word/numbering.xml><?xml version="1.0" encoding="utf-8"?>
 <w:numbering xmlns:wpc="http://schemas.microsoft.com/office/word/2010/wordprocessingCanvas" xmlns:cx="http://schemas.microsoft.com/office/drawing/2014/chartex" xmlns:cx1="http://schemas.microsoft.com/office/drawing/2015/9/8/chartex" xmlns:cx2="http://schemas.microsoft.com/office/drawing/2015/10/21/chartex" xmlns:cx3="http://schemas.microsoft.com/office/drawing/2016/5/9/chartex" xmlns:cx4="http://schemas.microsoft.com/office/drawing/2016/5/10/chartex" xmlns:cx5="http://schemas.microsoft.com/office/drawing/2016/5/11/chartex" xmlns:cx6="http://schemas.microsoft.com/office/drawing/2016/5/12/chartex" xmlns:cx7="http://schemas.microsoft.com/office/drawing/2016/5/13/chartex" xmlns:cx8="http://schemas.microsoft.com/office/drawing/2016/5/14/chartex" xmlns:mc="http://schemas.openxmlformats.org/markup-compatibility/2006" xmlns:aink="http://schemas.microsoft.com/office/drawing/2016/ink" xmlns:am3d="http://schemas.microsoft.com/office/drawing/2017/model3d" xmlns:o="urn:schemas-microsoft-com:office:office" xmlns:r="http://schemas.openxmlformats.org/officeDocument/2006/relationships" xmlns:m="http://schemas.openxmlformats.org/officeDocument/2006/math" xmlns:v="urn:schemas-microsoft-com:vml" xmlns:wp14="http://schemas.microsoft.com/office/word/2010/wordprocessingDrawing" xmlns:wp="http://schemas.openxmlformats.org/drawingml/2006/wordprocessingDrawing" xmlns:w10="urn:schemas-microsoft-com:office:word" xmlns:w="http://schemas.openxmlformats.org/wordprocessingml/2006/main" xmlns:w14="http://schemas.microsoft.com/office/word/2010/wordml" xmlns:w15="http://schemas.microsoft.com/office/word/2012/wordml" xmlns:w16cex="http://schemas.microsoft.com/office/word/2018/wordml/cex" xmlns:w16cid="http://schemas.microsoft.com/office/word/2016/wordml/cid" xmlns:w16="http://schemas.microsoft.com/office/word/2018/wordml" xmlns:w16se="http://schemas.microsoft.com/office/word/2015/wordml/symex" xmlns:wpg="http://schemas.microsoft.com/office/word/2010/wordprocessingGroup" xmlns:wpi="http://schemas.microsoft.com/office/word/2010/wordprocessingInk" xmlns:wne="http://schemas.microsoft.com/office/word/2006/wordml" xmlns:wps="http://schemas.microsoft.com/office/word/2010/wordprocessingShape" mc:Ignorable="w14 w15 w16se w16cid w16 w16cex wp14">
   <w:abstractNum w:abstractNumId="0" w15:restartNumberingAfterBreak="0">
+    <w:nsid w:val="12E471AD"/>
+    <w:multiLevelType w:val="hybridMultilevel"/>
+    <w:tmpl w:val="A1167B34"/>
+    <w:lvl w:ilvl="0" w:tplc="08090001">
+      <w:start w:val="1"/>
+      <w:numFmt w:val="bullet"/>
+      <w:lvlText w:val=""/>
+      <w:lvlJc w:val="left"/>
+      <w:pPr>
+        <w:ind w:left="720" w:hanging="360"/>
+      </w:pPr>
+      <w:rPr>
+        <w:rFonts w:ascii="Symbol" w:hAnsi="Symbol" w:hint="default"/>
+      </w:rPr>
+    </w:lvl>
+    <w:lvl w:ilvl="1" w:tplc="08090003">
+      <w:start w:val="1"/>
+      <w:numFmt w:val="bullet"/>
+      <w:lvlText w:val="o"/>
+      <w:lvlJc w:val="left"/>
+      <w:pPr>
+        <w:ind w:left="1440" w:hanging="360"/>
+      </w:pPr>
+      <w:rPr>
+        <w:rFonts w:ascii="Courier New" w:hAnsi="Courier New" w:cs="Courier New" w:hint="default"/>
+      </w:rPr>
+    </w:lvl>
+    <w:lvl w:ilvl="2" w:tplc="08090005" w:tentative="1">
+      <w:start w:val="1"/>
+      <w:numFmt w:val="bullet"/>
+      <w:lvlText w:val=""/>
+      <w:lvlJc w:val="left"/>
+      <w:pPr>
+        <w:ind w:left="2160" w:hanging="360"/>
+      </w:pPr>
+      <w:rPr>
+        <w:rFonts w:ascii="Wingdings" w:hAnsi="Wingdings" w:hint="default"/>
+      </w:rPr>
+    </w:lvl>
+    <w:lvl w:ilvl="3" w:tplc="08090001" w:tentative="1">
+      <w:start w:val="1"/>
+      <w:numFmt w:val="bullet"/>
+      <w:lvlText w:val=""/>
+      <w:lvlJc w:val="left"/>
+      <w:pPr>
+        <w:ind w:left="2880" w:hanging="360"/>
+      </w:pPr>
+      <w:rPr>
+        <w:rFonts w:ascii="Symbol" w:hAnsi="Symbol" w:hint="default"/>
+      </w:rPr>
+    </w:lvl>
+    <w:lvl w:ilvl="4" w:tplc="08090003" w:tentative="1">
+      <w:start w:val="1"/>
+      <w:numFmt w:val="bullet"/>
+      <w:lvlText w:val="o"/>
+      <w:lvlJc w:val="left"/>
+      <w:pPr>
+        <w:ind w:left="3600" w:hanging="360"/>
+      </w:pPr>
+      <w:rPr>
+        <w:rFonts w:ascii="Courier New" w:hAnsi="Courier New" w:cs="Courier New" w:hint="default"/>
+      </w:rPr>
+    </w:lvl>
+    <w:lvl w:ilvl="5" w:tplc="08090005" w:tentative="1">
+      <w:start w:val="1"/>
+      <w:numFmt w:val="bullet"/>
+      <w:lvlText w:val=""/>
+      <w:lvlJc w:val="left"/>
+      <w:pPr>
+        <w:ind w:left="4320" w:hanging="360"/>
+      </w:pPr>
+      <w:rPr>
+        <w:rFonts w:ascii="Wingdings" w:hAnsi="Wingdings" w:hint="default"/>
+      </w:rPr>
+    </w:lvl>
+    <w:lvl w:ilvl="6" w:tplc="08090001" w:tentative="1">
+      <w:start w:val="1"/>
+      <w:numFmt w:val="bullet"/>
+      <w:lvlText w:val=""/>
+      <w:lvlJc w:val="left"/>
+      <w:pPr>
+        <w:ind w:left="5040" w:hanging="360"/>
+      </w:pPr>
+      <w:rPr>
+        <w:rFonts w:ascii="Symbol" w:hAnsi="Symbol" w:hint="default"/>
+      </w:rPr>
+    </w:lvl>
+    <w:lvl w:ilvl="7" w:tplc="08090003" w:tentative="1">
+      <w:start w:val="1"/>
+      <w:numFmt w:val="bullet"/>
+      <w:lvlText w:val="o"/>
+      <w:lvlJc w:val="left"/>
+      <w:pPr>
+        <w:ind w:left="5760" w:hanging="360"/>
+      </w:pPr>
+      <w:rPr>
+        <w:rFonts w:ascii="Courier New" w:hAnsi="Courier New" w:cs="Courier New" w:hint="default"/>
+      </w:rPr>
+    </w:lvl>
+    <w:lvl w:ilvl="8" w:tplc="08090005" w:tentative="1">
+      <w:start w:val="1"/>
+      <w:numFmt w:val="bullet"/>
+      <w:lvlText w:val=""/>
+      <w:lvlJc w:val="left"/>
+      <w:pPr>
+        <w:ind w:left="6480" w:hanging="360"/>
+      </w:pPr>
+      <w:rPr>
+        <w:rFonts w:ascii="Wingdings" w:hAnsi="Wingdings" w:hint="default"/>
+      </w:rPr>
+    </w:lvl>
+  </w:abstractNum>
+  <w:abstractNum w:abstractNumId="1" w15:restartNumberingAfterBreak="0">
     <w:nsid w:val="5BF9264A"/>
     <w:multiLevelType w:val="hybridMultilevel"/>
     <w:tmpl w:val="5440B1F0"/>
@@ -336,7 +855,120 @@
       </w:rPr>
     </w:lvl>
   </w:abstractNum>
-  <w:abstractNum w:abstractNumId="1" w15:restartNumberingAfterBreak="0">
+  <w:abstractNum w:abstractNumId="2" w15:restartNumberingAfterBreak="0">
+    <w:nsid w:val="5E28704C"/>
+    <w:multiLevelType w:val="hybridMultilevel"/>
+    <w:tmpl w:val="C5BA2374"/>
+    <w:lvl w:ilvl="0" w:tplc="08090001">
+      <w:start w:val="1"/>
+      <w:numFmt w:val="bullet"/>
+      <w:lvlText w:val=""/>
+      <w:lvlJc w:val="left"/>
+      <w:pPr>
+        <w:ind w:left="720" w:hanging="360"/>
+      </w:pPr>
+      <w:rPr>
+        <w:rFonts w:ascii="Symbol" w:hAnsi="Symbol" w:hint="default"/>
+      </w:rPr>
+    </w:lvl>
+    <w:lvl w:ilvl="1" w:tplc="08090003">
+      <w:start w:val="1"/>
+      <w:numFmt w:val="bullet"/>
+      <w:lvlText w:val="o"/>
+      <w:lvlJc w:val="left"/>
+      <w:pPr>
+        <w:ind w:left="1440" w:hanging="360"/>
+      </w:pPr>
+      <w:rPr>
+        <w:rFonts w:ascii="Courier New" w:hAnsi="Courier New" w:cs="Courier New" w:hint="default"/>
+      </w:rPr>
+    </w:lvl>
+    <w:lvl w:ilvl="2" w:tplc="08090005" w:tentative="1">
+      <w:start w:val="1"/>
+      <w:numFmt w:val="bullet"/>
+      <w:lvlText w:val=""/>
+      <w:lvlJc w:val="left"/>
+      <w:pPr>
+        <w:ind w:left="2160" w:hanging="360"/>
+      </w:pPr>
+      <w:rPr>
+        <w:rFonts w:ascii="Wingdings" w:hAnsi="Wingdings" w:hint="default"/>
+      </w:rPr>
+    </w:lvl>
+    <w:lvl w:ilvl="3" w:tplc="08090001" w:tentative="1">
+      <w:start w:val="1"/>
+      <w:numFmt w:val="bullet"/>
+      <w:lvlText w:val=""/>
+      <w:lvlJc w:val="left"/>
+      <w:pPr>
+        <w:ind w:left="2880" w:hanging="360"/>
+      </w:pPr>
+      <w:rPr>
+        <w:rFonts w:ascii="Symbol" w:hAnsi="Symbol" w:hint="default"/>
+      </w:rPr>
+    </w:lvl>
+    <w:lvl w:ilvl="4" w:tplc="08090003" w:tentative="1">
+      <w:start w:val="1"/>
+      <w:numFmt w:val="bullet"/>
+      <w:lvlText w:val="o"/>
+      <w:lvlJc w:val="left"/>
+      <w:pPr>
+        <w:ind w:left="3600" w:hanging="360"/>
+      </w:pPr>
+      <w:rPr>
+        <w:rFonts w:ascii="Courier New" w:hAnsi="Courier New" w:cs="Courier New" w:hint="default"/>
+      </w:rPr>
+    </w:lvl>
+    <w:lvl w:ilvl="5" w:tplc="08090005" w:tentative="1">
+      <w:start w:val="1"/>
+      <w:numFmt w:val="bullet"/>
+      <w:lvlText w:val=""/>
+      <w:lvlJc w:val="left"/>
+      <w:pPr>
+        <w:ind w:left="4320" w:hanging="360"/>
+      </w:pPr>
+      <w:rPr>
+        <w:rFonts w:ascii="Wingdings" w:hAnsi="Wingdings" w:hint="default"/>
+      </w:rPr>
+    </w:lvl>
+    <w:lvl w:ilvl="6" w:tplc="08090001" w:tentative="1">
+      <w:start w:val="1"/>
+      <w:numFmt w:val="bullet"/>
+      <w:lvlText w:val=""/>
+      <w:lvlJc w:val="left"/>
+      <w:pPr>
+        <w:ind w:left="5040" w:hanging="360"/>
+      </w:pPr>
+      <w:rPr>
+        <w:rFonts w:ascii="Symbol" w:hAnsi="Symbol" w:hint="default"/>
+      </w:rPr>
+    </w:lvl>
+    <w:lvl w:ilvl="7" w:tplc="08090003" w:tentative="1">
+      <w:start w:val="1"/>
+      <w:numFmt w:val="bullet"/>
+      <w:lvlText w:val="o"/>
+      <w:lvlJc w:val="left"/>
+      <w:pPr>
+        <w:ind w:left="5760" w:hanging="360"/>
+      </w:pPr>
+      <w:rPr>
+        <w:rFonts w:ascii="Courier New" w:hAnsi="Courier New" w:cs="Courier New" w:hint="default"/>
+      </w:rPr>
+    </w:lvl>
+    <w:lvl w:ilvl="8" w:tplc="08090005" w:tentative="1">
+      <w:start w:val="1"/>
+      <w:numFmt w:val="bullet"/>
+      <w:lvlText w:val=""/>
+      <w:lvlJc w:val="left"/>
+      <w:pPr>
+        <w:ind w:left="6480" w:hanging="360"/>
+      </w:pPr>
+      <w:rPr>
+        <w:rFonts w:ascii="Wingdings" w:hAnsi="Wingdings" w:hint="default"/>
+      </w:rPr>
+    </w:lvl>
+  </w:abstractNum>
+  <w:abstractNum w:abstractNumId="3" w15:restartNumberingAfterBreak="0">
     <w:nsid w:val="72660F6B"/>
     <w:multiLevelType w:val="hybridMultilevel"/>
     <w:tmpl w:val="7FA07A14"/>
@@ -450,10 +1082,16 @@
     </w:lvl>
   </w:abstractNum>
   <w:num w:numId="1">
+    <w:abstractNumId w:val="1"/>
+  </w:num>
+  <w:num w:numId="2">
+    <w:abstractNumId w:val="3"/>
+  </w:num>
+  <w:num w:numId="3">
     <w:abstractNumId w:val="0"/>
   </w:num>
-  <w:num w:numId="2">
-    <w:abstractNumId w:val="1"/>
+  <w:num w:numId="4">
+    <w:abstractNumId w:val="2"/>
   </w:num>
 </w:numbering>
 </file>
@@ -581,6 +1219,7 @@
     <w:lsdException w:name="HTML Sample" w:semiHidden="1" w:unhideWhenUsed="1"/>
     <w:lsdException w:name="HTML Typewriter" w:semiHidden="1" w:unhideWhenUsed="1"/>
     <w:lsdException w:name="HTML Variable" w:semiHidden="1" w:unhideWhenUsed="1"/>
+    <w:lsdException w:name="Normal Table" w:semiHidden="1" w:unhideWhenUsed="1"/>
     <w:lsdException w:name="annotation subject" w:semiHidden="1" w:unhideWhenUsed="1"/>
     <w:lsdException w:name="No List" w:semiHidden="1" w:unhideWhenUsed="1"/>
     <w:lsdException w:name="Outline List 1" w:semiHidden="1" w:unhideWhenUsed="1"/>
@@ -627,8 +1266,10 @@
     <w:lsdException w:name="Table Subtle 2" w:semiHidden="1" w:unhideWhenUsed="1"/>
     <w:lsdException w:name="Table Web 1" w:semiHidden="1" w:unhideWhenUsed="1"/>
     <w:lsdException w:name="Table Web 2" w:semiHidden="1" w:unhideWhenUsed="1"/>
+    <w:lsdException w:name="Table Web 3" w:semiHidden="1" w:unhideWhenUsed="1"/>
     <w:lsdException w:name="Balloon Text" w:semiHidden="1" w:unhideWhenUsed="1"/>
     <w:lsdException w:name="Table Grid" w:uiPriority="39"/>
+    <w:lsdException w:name="Table Theme" w:semiHidden="1" w:unhideWhenUsed="1"/>
     <w:lsdException w:name="Placeholder Text" w:semiHidden="1"/>
     <w:lsdException w:name="No Spacing" w:uiPriority="1" w:qFormat="1"/>
     <w:lsdException w:name="Light Shading" w:uiPriority="60"/>

</xml_diff>